<commit_message>
Write up modified with GitHub URL
</commit_message>
<xml_diff>
--- a/Simplilearn-Capstone-Kapil-Kandharkar.docx
+++ b/Simplilearn-Capstone-Kapil-Kandharkar.docx
@@ -78,6 +78,7 @@
           <w:showingPlcHdr/>
           <w15:appearance w15:val="hidden"/>
         </w:sdtPr>
+        <w:sdtEndPr/>
         <w:sdtContent>
           <w:r>
             <w:t>Overview</w:t>
@@ -101,6 +102,7 @@
           <w:showingPlcHdr/>
           <w15:appearance w15:val="hidden"/>
         </w:sdtPr>
+        <w:sdtEndPr/>
         <w:sdtContent>
           <w:r>
             <w:t>Project Background and Description</w:t>
@@ -715,6 +717,7 @@
           <w:showingPlcHdr/>
           <w15:appearance w15:val="hidden"/>
         </w:sdtPr>
+        <w:sdtEndPr/>
         <w:sdtContent>
           <w:r>
             <w:t>Project Scope</w:t>
@@ -1534,6 +1537,7 @@
           <w:showingPlcHdr/>
           <w15:appearance w15:val="hidden"/>
         </w:sdtPr>
+        <w:sdtEndPr/>
         <w:sdtContent>
           <w:r>
             <w:t>High-Level Requirements</w:t>
@@ -2348,6 +2352,7 @@
           <w:showingPlcHdr/>
           <w15:appearance w15:val="hidden"/>
         </w:sdtPr>
+        <w:sdtEndPr/>
         <w:sdtContent>
           <w:r>
             <w:t>Deliverables</w:t>
@@ -2367,6 +2372,9 @@
         <w:gridCol w:w="8783"/>
       </w:tblGrid>
       <w:tr>
+        <w:trPr>
+          <w:trHeight w:val="460"/>
+        </w:trPr>
         <w:tc>
           <w:tcPr>
             <w:cnfStyle w:val="001000000000" w:firstRow="0" w:lastRow="0" w:firstColumn="1" w:lastColumn="0" w:oddVBand="0" w:evenVBand="0" w:oddHBand="0" w:evenHBand="0" w:firstRowFirstColumn="0" w:firstRowLastColumn="0" w:lastRowFirstColumn="0" w:lastRowLastColumn="0"/>
@@ -2924,7 +2932,10 @@
           <w:p>
             <w:pPr>
               <w:pStyle w:val="ListParagraph"/>
-              <w:ind w:left="360"/>
+              <w:numPr>
+                <w:ilvl w:val="0"/>
+                <w:numId w:val="17"/>
+              </w:numPr>
               <w:cnfStyle w:val="000000000000" w:firstRow="0" w:lastRow="0" w:firstColumn="0" w:lastColumn="0" w:oddVBand="0" w:evenVBand="0" w:oddHBand="0" w:evenHBand="0" w:firstRowFirstColumn="0" w:firstRowLastColumn="0" w:lastRowFirstColumn="0" w:lastRowLastColumn="0"/>
               <w:rPr>
                 <w:i/>
@@ -2934,127 +2945,16 @@
                 <w:szCs w:val="28"/>
               </w:rPr>
             </w:pPr>
-            <w:hyperlink r:id="rId7" w:history="1">
-              <w:r>
-                <w:rPr>
-                  <w:rStyle w:val="Hyperlink"/>
-                  <w:i/>
-                  <w:iCs/>
-                  <w:sz w:val="24"/>
-                  <w:szCs w:val="28"/>
-                </w:rPr>
-                <w:t>https://github.com/kapilkandharkar/simplilearnphase3.git</w:t>
-              </w:r>
-            </w:hyperlink>
-          </w:p>
-          <w:p>
-            <w:pPr>
-              <w:pStyle w:val="ListParagraph"/>
-              <w:numPr>
-                <w:ilvl w:val="0"/>
-                <w:numId w:val="17"/>
-              </w:numPr>
-              <w:cnfStyle w:val="000000000000" w:firstRow="0" w:lastRow="0" w:firstColumn="0" w:lastColumn="0" w:oddVBand="0" w:evenVBand="0" w:oddHBand="0" w:evenHBand="0" w:firstRowFirstColumn="0" w:firstRowLastColumn="0" w:lastRowFirstColumn="0" w:lastRowLastColumn="0"/>
+            <w:r>
               <w:rPr>
                 <w:i/>
                 <w:iCs/>
-                <w:color w:val="595959" w:themeColor="text1" w:themeTint="A6"/>
+                <w:color w:val="FF0000"/>
                 <w:sz w:val="24"/>
                 <w:szCs w:val="28"/>
               </w:rPr>
-            </w:pPr>
-            <w:proofErr w:type="spellStart"/>
-            <w:r>
-              <w:rPr>
-                <w:i/>
-                <w:iCs/>
-                <w:color w:val="595959" w:themeColor="text1" w:themeTint="A6"/>
-                <w:sz w:val="24"/>
-                <w:szCs w:val="28"/>
-              </w:rPr>
-              <w:t>B</w:t>
+              <w:t>https://github.com/kapilkandharkar/Simplilearn-Capstone-Medicare.git</w:t>
             </w:r>
-            <w:r>
-              <w:rPr>
-                <w:i/>
-                <w:iCs/>
-                <w:color w:val="595959" w:themeColor="text1" w:themeTint="A6"/>
-                <w:sz w:val="24"/>
-                <w:szCs w:val="28"/>
-              </w:rPr>
-              <w:t>lazeMeter</w:t>
-            </w:r>
-            <w:proofErr w:type="spellEnd"/>
-            <w:r>
-              <w:rPr>
-                <w:i/>
-                <w:iCs/>
-                <w:color w:val="595959" w:themeColor="text1" w:themeTint="A6"/>
-                <w:sz w:val="24"/>
-                <w:szCs w:val="28"/>
-              </w:rPr>
-              <w:t xml:space="preserve"> Report URL</w:t>
-            </w:r>
-          </w:p>
-          <w:p>
-            <w:pPr>
-              <w:pStyle w:val="ListParagraph"/>
-              <w:ind w:left="360"/>
-              <w:cnfStyle w:val="000000000000" w:firstRow="0" w:lastRow="0" w:firstColumn="0" w:lastColumn="0" w:oddVBand="0" w:evenVBand="0" w:oddHBand="0" w:evenHBand="0" w:firstRowFirstColumn="0" w:firstRowLastColumn="0" w:lastRowFirstColumn="0" w:lastRowLastColumn="0"/>
-              <w:rPr>
-                <w:i/>
-                <w:iCs/>
-                <w:color w:val="595959" w:themeColor="text1" w:themeTint="A6"/>
-                <w:sz w:val="20"/>
-                <w:szCs w:val="22"/>
-              </w:rPr>
-            </w:pPr>
-            <w:hyperlink r:id="rId8" w:anchor="/accounts/1380500/workspaces/1424335/projects/1787628/masters/66709893/summary" w:history="1">
-              <w:proofErr w:type="spellStart"/>
-              <w:r>
-                <w:rPr>
-                  <w:rStyle w:val="Hyperlink"/>
-                  <w:i/>
-                  <w:iCs/>
-                  <w:sz w:val="24"/>
-                  <w:szCs w:val="28"/>
-                </w:rPr>
-                <w:t>Gorest</w:t>
-              </w:r>
-              <w:proofErr w:type="spellEnd"/>
-              <w:r>
-                <w:rPr>
-                  <w:rStyle w:val="Hyperlink"/>
-                  <w:i/>
-                  <w:iCs/>
-                  <w:sz w:val="24"/>
-                  <w:szCs w:val="28"/>
-                </w:rPr>
-                <w:t>-API-</w:t>
-              </w:r>
-              <w:proofErr w:type="spellStart"/>
-              <w:r>
-                <w:rPr>
-                  <w:rStyle w:val="Hyperlink"/>
-                  <w:i/>
-                  <w:iCs/>
-                  <w:sz w:val="24"/>
-                  <w:szCs w:val="28"/>
-                </w:rPr>
-                <w:t>BlazeMeter</w:t>
-              </w:r>
-              <w:proofErr w:type="spellEnd"/>
-              <w:r>
-                <w:rPr>
-                  <w:rStyle w:val="Hyperlink"/>
-                  <w:i/>
-                  <w:iCs/>
-                  <w:sz w:val="24"/>
-                  <w:szCs w:val="28"/>
-                </w:rPr>
-                <w:t>-Report</w:t>
-              </w:r>
-            </w:hyperlink>
           </w:p>
         </w:tc>
       </w:tr>
@@ -3095,7 +2995,7 @@
     </w:tbl>
     <w:p/>
     <w:sectPr>
-      <w:footerReference w:type="default" r:id="rId9"/>
+      <w:footerReference w:type="default" r:id="rId7"/>
       <w:pgSz w:w="12240" w:h="15840" w:code="1"/>
       <w:pgMar w:top="1440" w:right="1440" w:bottom="1440" w:left="1440" w:header="720" w:footer="864" w:gutter="0"/>
       <w:cols w:space="720"/>
@@ -5444,7 +5344,6 @@
   </w:compat>
   <w:rsids>
     <w:rsidRoot w:val="00775518"/>
-    <w:rsid w:val="0064610F"/>
     <w:rsid w:val="00775518"/>
   </w:rsids>
   <m:mathPr>

</xml_diff>